<commit_message>
added class for LineGraph, added method to find quadruples added unimplemented methods for the decompositions
</commit_message>
<xml_diff>
--- a/requirements.docx
+++ b/requirements.docx
@@ -13,6 +13,7 @@
       <w:r>
         <w:rPr>
           <w:rFonts w:hint="cs"/>
+          <w:highlight w:val="green"/>
           <w:rtl/>
         </w:rPr>
         <w:t>קלט: מספר בין 3 ל-5.</w:t>
@@ -29,6 +30,7 @@
       <w:r>
         <w:rPr>
           <w:rFonts w:hint="cs"/>
+          <w:highlight w:val="green"/>
           <w:rtl/>
         </w:rPr>
         <w:t>יוצרים גרף דה-ברוין.</w:t>
@@ -40,22 +42,28 @@
         <w:jc w:val="both"/>
         <w:rPr>
           <w:rFonts w:eastAsiaTheme="minorEastAsia"/>
-          <w:rtl/>
-        </w:rPr>
-      </w:pPr>
-      <w:r>
-        <w:rPr>
-          <w:rFonts w:hint="cs"/>
+          <w:highlight w:val="green"/>
+          <w:rtl/>
+        </w:rPr>
+      </w:pPr>
+      <w:r>
+        <w:rPr>
+          <w:rFonts w:hint="cs"/>
+          <w:highlight w:val="green"/>
           <w:rtl/>
         </w:rPr>
         <w:t xml:space="preserve">צומת </w:t>
       </w:r>
       <w:r>
+        <w:rPr>
+          <w:highlight w:val="green"/>
+        </w:rPr>
         <w:t>i</w:t>
       </w:r>
       <w:r>
         <w:rPr>
           <w:rFonts w:hint="cs"/>
+          <w:highlight w:val="green"/>
           <w:rtl/>
         </w:rPr>
         <w:t xml:space="preserve"> = ייצוג בינארי של מספר</w:t>
@@ -63,6 +71,7 @@
       <w:r>
         <w:rPr>
           <w:rFonts w:hint="cs"/>
+          <w:highlight w:val="green"/>
           <w:rtl/>
         </w:rPr>
         <w:t xml:space="preserve">. </w:t>
@@ -71,6 +80,7 @@
         <m:r>
           <w:rPr>
             <w:rFonts w:ascii="Cambria Math" w:hAnsi="Cambria Math"/>
+            <w:highlight w:val="green"/>
           </w:rPr>
           <m:t>N=</m:t>
         </m:r>
@@ -80,6 +90,7 @@
               <w:rPr>
                 <w:rFonts w:ascii="Cambria Math" w:hAnsi="Cambria Math"/>
                 <w:i/>
+                <w:highlight w:val="green"/>
               </w:rPr>
             </m:ctrlPr>
           </m:sSupPr>
@@ -87,6 +98,7 @@
             <m:r>
               <w:rPr>
                 <w:rFonts w:ascii="Cambria Math" w:hAnsi="Cambria Math"/>
+                <w:highlight w:val="green"/>
               </w:rPr>
               <m:t>2</m:t>
             </m:r>
@@ -95,6 +107,7 @@
             <m:r>
               <w:rPr>
                 <w:rFonts w:ascii="Cambria Math" w:hAnsi="Cambria Math"/>
+                <w:highlight w:val="green"/>
               </w:rPr>
               <m:t>n</m:t>
             </m:r>
@@ -104,6 +117,7 @@
       <w:r>
         <w:rPr>
           <w:rFonts w:eastAsiaTheme="minorEastAsia" w:hint="cs"/>
+          <w:highlight w:val="green"/>
           <w:rtl/>
         </w:rPr>
         <w:t xml:space="preserve"> (</w:t>
@@ -111,12 +125,14 @@
       <w:r>
         <w:rPr>
           <w:rFonts w:eastAsiaTheme="minorEastAsia"/>
+          <w:highlight w:val="green"/>
         </w:rPr>
         <w:t>n</w:t>
       </w:r>
       <w:r>
         <w:rPr>
           <w:rFonts w:eastAsiaTheme="minorEastAsia" w:hint="cs"/>
+          <w:highlight w:val="green"/>
           <w:rtl/>
         </w:rPr>
         <w:t xml:space="preserve"> קטן זה מה שמקבלים)</w:t>
@@ -128,6 +144,7 @@
         <w:jc w:val="both"/>
         <w:rPr>
           <w:rFonts w:eastAsiaTheme="minorEastAsia"/>
+          <w:highlight w:val="green"/>
           <w:rtl/>
         </w:rPr>
       </w:pPr>
@@ -136,6 +153,7 @@
           <m:r>
             <w:rPr>
               <w:rFonts w:ascii="Cambria Math" w:hAnsi="Cambria Math"/>
+              <w:highlight w:val="green"/>
             </w:rPr>
             <m:t>i∈</m:t>
           </m:r>
@@ -146,6 +164,7 @@
                 <w:rPr>
                   <w:rFonts w:ascii="Cambria Math" w:hAnsi="Cambria Math"/>
                   <w:i/>
+                  <w:highlight w:val="green"/>
                 </w:rPr>
               </m:ctrlPr>
             </m:dPr>
@@ -153,6 +172,7 @@
               <m:r>
                 <w:rPr>
                   <w:rFonts w:ascii="Cambria Math" w:hAnsi="Cambria Math"/>
+                  <w:highlight w:val="green"/>
                 </w:rPr>
                 <m:t>0,</m:t>
               </m:r>
@@ -162,6 +182,7 @@
                     <w:rPr>
                       <w:rFonts w:ascii="Cambria Math" w:hAnsi="Cambria Math"/>
                       <w:i/>
+                      <w:highlight w:val="green"/>
                     </w:rPr>
                   </m:ctrlPr>
                 </m:fPr>
@@ -169,6 +190,7 @@
                   <m:r>
                     <w:rPr>
                       <w:rFonts w:ascii="Cambria Math" w:hAnsi="Cambria Math"/>
+                      <w:highlight w:val="green"/>
                     </w:rPr>
                     <m:t>N</m:t>
                   </m:r>
@@ -177,6 +199,7 @@
                   <m:r>
                     <w:rPr>
                       <w:rFonts w:ascii="Cambria Math" w:hAnsi="Cambria Math"/>
+                      <w:highlight w:val="green"/>
                     </w:rPr>
                     <m:t>2</m:t>
                   </m:r>
@@ -193,12 +216,14 @@
         <w:jc w:val="both"/>
         <w:rPr>
           <w:rFonts w:eastAsiaTheme="minorEastAsia"/>
+          <w:highlight w:val="green"/>
           <w:rtl/>
         </w:rPr>
       </w:pPr>
       <w:r>
         <w:rPr>
           <w:rFonts w:eastAsiaTheme="minorEastAsia" w:hint="cs"/>
+          <w:highlight w:val="green"/>
           <w:rtl/>
         </w:rPr>
         <w:t xml:space="preserve">אם </w:t>
@@ -206,12 +231,14 @@
       <w:r>
         <w:rPr>
           <w:rFonts w:eastAsiaTheme="minorEastAsia"/>
+          <w:highlight w:val="green"/>
         </w:rPr>
         <w:t>i</w:t>
       </w:r>
       <w:r>
         <w:rPr>
           <w:rFonts w:eastAsiaTheme="minorEastAsia" w:hint="cs"/>
+          <w:highlight w:val="green"/>
           <w:rtl/>
         </w:rPr>
         <w:t xml:space="preserve"> התחיל ב-0 והצומת הבא מסתיים ב-</w:t>
@@ -219,12 +246,14 @@
       <w:r>
         <w:rPr>
           <w:rFonts w:eastAsiaTheme="minorEastAsia"/>
+          <w:highlight w:val="green"/>
         </w:rPr>
         <w:t>0</w:t>
       </w:r>
       <w:r>
         <w:rPr>
           <w:rFonts w:eastAsiaTheme="minorEastAsia" w:hint="cs"/>
+          <w:highlight w:val="green"/>
           <w:rtl/>
         </w:rPr>
         <w:t>, זו בדיוק הכפלה ב-2.</w:t>
@@ -232,6 +261,7 @@
       <w:r>
         <w:rPr>
           <w:rFonts w:eastAsiaTheme="minorEastAsia" w:hint="cs"/>
+          <w:highlight w:val="green"/>
           <w:rtl/>
         </w:rPr>
         <w:t xml:space="preserve"> אם הצומת הבא מסתיים ב-1, זו בדיוק הכפלה ב-2 ותוספת 1.</w:t>
@@ -243,12 +273,14 @@
         <w:jc w:val="both"/>
         <w:rPr>
           <w:rFonts w:eastAsiaTheme="minorEastAsia"/>
+          <w:highlight w:val="green"/>
           <w:rtl/>
         </w:rPr>
       </w:pPr>
       <w:r>
         <w:rPr>
           <w:rFonts w:eastAsiaTheme="minorEastAsia" w:hint="cs"/>
+          <w:highlight w:val="green"/>
           <w:rtl/>
         </w:rPr>
         <w:t>פעולת ה-</w:t>
@@ -256,12 +288,14 @@
       <w:r>
         <w:rPr>
           <w:rFonts w:eastAsiaTheme="minorEastAsia"/>
+          <w:highlight w:val="green"/>
         </w:rPr>
         <w:t>exchange</w:t>
       </w:r>
       <w:r>
         <w:rPr>
           <w:rFonts w:eastAsiaTheme="minorEastAsia" w:hint="cs"/>
+          <w:highlight w:val="green"/>
           <w:rtl/>
         </w:rPr>
         <w:t xml:space="preserve"> מוגדרת על ידי שני הביטים האח</w:t>
@@ -269,6 +303,7 @@
       <w:r>
         <w:rPr>
           <w:rFonts w:eastAsiaTheme="minorEastAsia" w:hint="cs"/>
+          <w:highlight w:val="green"/>
           <w:rtl/>
         </w:rPr>
         <w:t>רונים</w:t>
@@ -276,6 +311,7 @@
       <w:r>
         <w:rPr>
           <w:rFonts w:eastAsiaTheme="minorEastAsia" w:hint="cs"/>
+          <w:highlight w:val="green"/>
           <w:rtl/>
         </w:rPr>
         <w:t>.</w:t>
@@ -287,11 +323,13 @@
         <w:jc w:val="both"/>
         <w:rPr>
           <w:rFonts w:eastAsiaTheme="minorEastAsia"/>
+          <w:highlight w:val="green"/>
         </w:rPr>
       </w:pPr>
       <w:r>
         <w:rPr>
           <w:rFonts w:eastAsiaTheme="minorEastAsia" w:hint="cs"/>
+          <w:highlight w:val="green"/>
           <w:rtl/>
         </w:rPr>
         <w:t xml:space="preserve">מקבלים </w:t>
@@ -299,12 +337,14 @@
       <w:r>
         <w:rPr>
           <w:rFonts w:eastAsiaTheme="minorEastAsia"/>
+          <w:highlight w:val="green"/>
         </w:rPr>
         <w:t>n-1</w:t>
       </w:r>
       <w:r>
         <w:rPr>
           <w:rFonts w:eastAsiaTheme="minorEastAsia" w:hint="cs"/>
+          <w:highlight w:val="green"/>
           <w:rtl/>
         </w:rPr>
         <w:t xml:space="preserve"> ביטים ומבצעים </w:t>
@@ -312,12 +352,14 @@
       <w:r>
         <w:rPr>
           <w:rFonts w:eastAsiaTheme="minorEastAsia"/>
+          <w:highlight w:val="green"/>
         </w:rPr>
         <w:t>exchange</w:t>
       </w:r>
       <w:r>
         <w:rPr>
           <w:rFonts w:eastAsiaTheme="minorEastAsia" w:hint="cs"/>
+          <w:highlight w:val="green"/>
           <w:rtl/>
         </w:rPr>
         <w:t>.</w:t>
@@ -328,13 +370,14 @@
         <w:bidi/>
         <w:jc w:val="both"/>
         <w:rPr>
+          <w:rFonts w:eastAsiaTheme="minorEastAsia"/>
+          <w:rtl/>
+        </w:rPr>
+      </w:pPr>
+      <w:r>
+        <w:rPr>
           <w:rFonts w:eastAsiaTheme="minorEastAsia" w:hint="cs"/>
-          <w:rtl/>
-        </w:rPr>
-      </w:pPr>
-      <w:r>
-        <w:rPr>
-          <w:rFonts w:eastAsiaTheme="minorEastAsia" w:hint="cs"/>
+          <w:highlight w:val="green"/>
           <w:rtl/>
         </w:rPr>
         <w:t>אפשר לקבל שני מספרים לביצוע שתי החלפות.</w:t>
@@ -646,6 +689,7 @@
       <w:r>
         <w:rPr>
           <w:rFonts w:hint="cs"/>
+          <w:highlight w:val="green"/>
           <w:rtl/>
         </w:rPr>
         <w:t xml:space="preserve">מהגרף אחרי </w:t>
@@ -653,16 +697,21 @@
       <w:r>
         <w:rPr>
           <w:rFonts w:hint="cs"/>
+          <w:highlight w:val="green"/>
           <w:rtl/>
         </w:rPr>
         <w:t>ה-</w:t>
       </w:r>
       <w:r>
+        <w:rPr>
+          <w:highlight w:val="green"/>
+        </w:rPr>
         <w:t>exchange</w:t>
       </w:r>
       <w:r>
         <w:rPr>
           <w:rFonts w:hint="cs"/>
+          <w:highlight w:val="green"/>
           <w:rtl/>
         </w:rPr>
         <w:t xml:space="preserve"> יוצרים את גרף הקשתות</w:t>
@@ -670,6 +719,7 @@
       <w:r>
         <w:rPr>
           <w:rFonts w:hint="cs"/>
+          <w:highlight w:val="green"/>
           <w:rtl/>
         </w:rPr>
         <w:t>.</w:t>
@@ -708,15 +758,6 @@
           <w:rtl/>
         </w:rPr>
       </w:pPr>
-    </w:p>
-    <w:p>
-      <w:pPr>
-        <w:bidi/>
-        <w:jc w:val="both"/>
-        <w:rPr>
-          <w:rtl/>
-        </w:rPr>
-      </w:pPr>
       <w:r>
         <w:rPr>
           <w:rFonts w:hint="cs"/>
@@ -741,7 +782,7 @@
     </w:p>
     <w:p>
       <w:pPr>
-        <w:pStyle w:val="ListParagraph"/>
+        <w:pStyle w:val="a4"/>
         <w:numPr>
           <w:ilvl w:val="0"/>
           <w:numId w:val="1"/>
@@ -759,17 +800,17 @@
     </w:p>
     <w:p>
       <w:pPr>
-        <w:pStyle w:val="ListParagraph"/>
-        <w:bidi/>
-        <w:jc w:val="both"/>
-        <w:rPr>
-          <w:rtl/>
-        </w:rPr>
-      </w:pPr>
-    </w:p>
-    <w:p>
-      <w:pPr>
-        <w:pStyle w:val="ListParagraph"/>
+        <w:pStyle w:val="a4"/>
+        <w:bidi/>
+        <w:jc w:val="both"/>
+        <w:rPr>
+          <w:rtl/>
+        </w:rPr>
+      </w:pPr>
+    </w:p>
+    <w:p>
+      <w:pPr>
+        <w:pStyle w:val="a4"/>
         <w:bidi/>
         <w:jc w:val="both"/>
         <w:rPr>
@@ -800,17 +841,17 @@
     </w:p>
     <w:p>
       <w:pPr>
-        <w:pStyle w:val="ListParagraph"/>
-        <w:bidi/>
-        <w:jc w:val="both"/>
-        <w:rPr>
-          <w:rtl/>
-        </w:rPr>
-      </w:pPr>
-    </w:p>
-    <w:p>
-      <w:pPr>
-        <w:pStyle w:val="ListParagraph"/>
+        <w:pStyle w:val="a4"/>
+        <w:bidi/>
+        <w:jc w:val="both"/>
+        <w:rPr>
+          <w:rtl/>
+        </w:rPr>
+      </w:pPr>
+    </w:p>
+    <w:p>
+      <w:pPr>
+        <w:pStyle w:val="a4"/>
         <w:numPr>
           <w:ilvl w:val="0"/>
           <w:numId w:val="1"/>
@@ -836,7 +877,7 @@
     <w:p>
       <w:pPr>
         <w:bidi/>
-        <w:jc w:val="both"/>
+        <w:jc w:val="center"/>
         <w:rPr>
           <w:rtl/>
         </w:rPr>
@@ -847,8 +888,8 @@
         </w:rPr>
         <w:lastRenderedPageBreak/>
         <w:drawing>
-          <wp:inline distT="0" distB="0" distL="0" distR="0" wp14:anchorId="16C36950" wp14:editId="61ABCE7E">
-            <wp:extent cx="5619750" cy="4229100"/>
+          <wp:inline distT="0" distB="0" distL="0" distR="0" wp14:anchorId="16C36950" wp14:editId="1A526ADB">
+            <wp:extent cx="4613301" cy="3471705"/>
             <wp:effectExtent l="0" t="0" r="0" b="0"/>
             <wp:docPr id="2" name="Picture 2"/>
             <wp:cNvGraphicFramePr>
@@ -870,7 +911,7 @@
                   <pic:spPr>
                     <a:xfrm>
                       <a:off x="0" y="0"/>
-                      <a:ext cx="5619750" cy="4229100"/>
+                      <a:ext cx="4617953" cy="3475206"/>
                     </a:xfrm>
                     <a:prstGeom prst="rect">
                       <a:avLst/>
@@ -944,7 +985,19 @@
               <w:rPr>
                 <w:rFonts w:ascii="Cambria Math" w:hAnsi="Cambria Math"/>
               </w:rPr>
-              <m:t>num of quatruples</m:t>
+              <m:t>num of qua</m:t>
+            </m:r>
+            <m:r>
+              <w:rPr>
+                <w:rFonts w:ascii="Cambria Math" w:hAnsi="Cambria Math"/>
+              </w:rPr>
+              <m:t>d</m:t>
+            </m:r>
+            <m:r>
+              <w:rPr>
+                <w:rFonts w:ascii="Cambria Math" w:hAnsi="Cambria Math"/>
+              </w:rPr>
+              <m:t>ruples</m:t>
             </m:r>
           </m:sup>
         </m:sSup>
@@ -1055,9 +1108,9 @@
         </w:rPr>
         <w:lastRenderedPageBreak/>
         <w:drawing>
-          <wp:inline distT="0" distB="0" distL="0" distR="0" wp14:anchorId="7D8C53A6" wp14:editId="0B7212C0">
-            <wp:extent cx="3019425" cy="7600950"/>
-            <wp:effectExtent l="0" t="0" r="9525" b="0"/>
+          <wp:inline distT="0" distB="0" distL="0" distR="0" wp14:anchorId="7D8C53A6" wp14:editId="6D5EBF4F">
+            <wp:extent cx="1884053" cy="4742822"/>
+            <wp:effectExtent l="0" t="0" r="1905" b="635"/>
             <wp:docPr id="3" name="Picture 3"/>
             <wp:cNvGraphicFramePr>
               <a:graphicFrameLocks xmlns:a="http://schemas.openxmlformats.org/drawingml/2006/main" noChangeAspect="1"/>
@@ -1078,7 +1131,7 @@
                   <pic:spPr>
                     <a:xfrm>
                       <a:off x="0" y="0"/>
-                      <a:ext cx="3019425" cy="7600950"/>
+                      <a:ext cx="1889724" cy="4757097"/>
                     </a:xfrm>
                     <a:prstGeom prst="rect">
                       <a:avLst/>
@@ -1251,7 +1304,7 @@
     </w:p>
     <w:p>
       <w:pPr>
-        <w:pStyle w:val="ListParagraph"/>
+        <w:pStyle w:val="a4"/>
         <w:numPr>
           <w:ilvl w:val="0"/>
           <w:numId w:val="2"/>
@@ -1281,7 +1334,7 @@
     </w:p>
     <w:p>
       <w:pPr>
-        <w:pStyle w:val="ListParagraph"/>
+        <w:pStyle w:val="a4"/>
         <w:numPr>
           <w:ilvl w:val="0"/>
           <w:numId w:val="2"/>
@@ -1357,7 +1410,7 @@
     </w:p>
     <w:p>
       <w:pPr>
-        <w:pStyle w:val="ListParagraph"/>
+        <w:pStyle w:val="a4"/>
         <w:numPr>
           <w:ilvl w:val="0"/>
           <w:numId w:val="2"/>
@@ -1394,7 +1447,7 @@
     </w:p>
     <w:p>
       <w:pPr>
-        <w:pStyle w:val="ListParagraph"/>
+        <w:pStyle w:val="a4"/>
         <w:numPr>
           <w:ilvl w:val="1"/>
           <w:numId w:val="2"/>
@@ -1432,7 +1485,7 @@
     </w:p>
     <w:p>
       <w:pPr>
-        <w:pStyle w:val="ListParagraph"/>
+        <w:pStyle w:val="a4"/>
         <w:numPr>
           <w:ilvl w:val="1"/>
           <w:numId w:val="2"/>
@@ -1470,7 +1523,7 @@
     </w:p>
     <w:p>
       <w:pPr>
-        <w:pStyle w:val="ListParagraph"/>
+        <w:pStyle w:val="a4"/>
         <w:numPr>
           <w:ilvl w:val="2"/>
           <w:numId w:val="2"/>
@@ -1522,7 +1575,7 @@
     </w:p>
     <w:p>
       <w:pPr>
-        <w:pStyle w:val="ListParagraph"/>
+        <w:pStyle w:val="a4"/>
         <w:numPr>
           <w:ilvl w:val="2"/>
           <w:numId w:val="2"/>
@@ -1539,7 +1592,7 @@
           <w:i/>
           <w:rtl/>
         </w:rPr>
-        <w:t>רשימות המעגלים יהיו מסודרות לפי הערך הכי קטן בייצוג עשרוני</w:t>
+        <w:t>שימות המעגלים יהיו מסודרות לפי הערך הכי קטן בייצוג עשרוני</w:t>
       </w:r>
     </w:p>
     <w:p>
@@ -1568,6 +1621,7 @@
           <w:i/>
           <w:rtl/>
         </w:rPr>
+        <w:lastRenderedPageBreak/>
         <w:t>בדיקה: מקבלים גרף קשתות על גרף דה ברוין. מבצעים אלגוריתם פירוקים</w:t>
       </w:r>
     </w:p>
@@ -2189,17 +2243,17 @@
     <w:lsdException w:name="Unresolved Mention" w:semiHidden="1" w:unhideWhenUsed="1"/>
     <w:lsdException w:name="Smart Link" w:semiHidden="1" w:unhideWhenUsed="1"/>
   </w:latentStyles>
-  <w:style w:type="paragraph" w:default="1" w:styleId="Normal">
+  <w:style w:type="paragraph" w:default="1" w:styleId="a">
     <w:name w:val="Normal"/>
     <w:qFormat/>
   </w:style>
-  <w:style w:type="character" w:default="1" w:styleId="DefaultParagraphFont">
+  <w:style w:type="character" w:default="1" w:styleId="a0">
     <w:name w:val="Default Paragraph Font"/>
     <w:uiPriority w:val="1"/>
     <w:semiHidden/>
     <w:unhideWhenUsed/>
   </w:style>
-  <w:style w:type="table" w:default="1" w:styleId="TableNormal">
+  <w:style w:type="table" w:default="1" w:styleId="a1">
     <w:name w:val="Normal Table"/>
     <w:uiPriority w:val="99"/>
     <w:semiHidden/>
@@ -2214,15 +2268,15 @@
       </w:tblCellMar>
     </w:tblPr>
   </w:style>
-  <w:style w:type="numbering" w:default="1" w:styleId="NoList">
+  <w:style w:type="numbering" w:default="1" w:styleId="a2">
     <w:name w:val="No List"/>
     <w:uiPriority w:val="99"/>
     <w:semiHidden/>
     <w:unhideWhenUsed/>
   </w:style>
-  <w:style w:type="character" w:styleId="PlaceholderText">
+  <w:style w:type="character" w:styleId="a3">
     <w:name w:val="Placeholder Text"/>
-    <w:basedOn w:val="DefaultParagraphFont"/>
+    <w:basedOn w:val="a0"/>
     <w:uiPriority w:val="99"/>
     <w:semiHidden/>
     <w:rsid w:val="00EE51C2"/>
@@ -2230,9 +2284,9 @@
       <w:color w:val="808080"/>
     </w:rPr>
   </w:style>
-  <w:style w:type="paragraph" w:styleId="ListParagraph">
+  <w:style w:type="paragraph" w:styleId="a4">
     <w:name w:val="List Paragraph"/>
-    <w:basedOn w:val="Normal"/>
+    <w:basedOn w:val="a"/>
     <w:uiPriority w:val="34"/>
     <w:qFormat/>
     <w:rsid w:val="007F3B43"/>

</xml_diff>

<commit_message>
added stuff to the dry
</commit_message>
<xml_diff>
--- a/requirements.docx
+++ b/requirements.docx
@@ -31,7 +31,23 @@
           <w:rFonts w:hint="cs"/>
           <w:rtl/>
         </w:rPr>
-        <w:t>יוצרים גרף דה-ברוין.</w:t>
+        <w:t>יוצרים גרף דה-</w:t>
+      </w:r>
+      <w:proofErr w:type="spellStart"/>
+      <w:r>
+        <w:rPr>
+          <w:rFonts w:hint="cs"/>
+          <w:rtl/>
+        </w:rPr>
+        <w:t>ברוין</w:t>
+      </w:r>
+      <w:proofErr w:type="spellEnd"/>
+      <w:r>
+        <w:rPr>
+          <w:rFonts w:hint="cs"/>
+          <w:rtl/>
+        </w:rPr>
+        <w:t>.</w:t>
       </w:r>
     </w:p>
     <w:p>
@@ -328,15 +344,15 @@
         <w:bidi/>
         <w:jc w:val="both"/>
         <w:rPr>
+          <w:rFonts w:eastAsiaTheme="minorEastAsia"/>
+          <w:rtl/>
+        </w:rPr>
+      </w:pPr>
+      <w:r>
+        <w:rPr>
           <w:rFonts w:eastAsiaTheme="minorEastAsia" w:hint="cs"/>
           <w:rtl/>
         </w:rPr>
-      </w:pPr>
-      <w:r>
-        <w:rPr>
-          <w:rFonts w:eastAsiaTheme="minorEastAsia" w:hint="cs"/>
-          <w:rtl/>
-        </w:rPr>
         <w:t>אפשר לקבל שני מספרים לביצוע שתי החלפות.</w:t>
       </w:r>
     </w:p>
@@ -383,12 +399,14 @@
         </w:rPr>
         <w:t>לא עובדים על ה-</w:t>
       </w:r>
+      <w:proofErr w:type="spellStart"/>
       <w:r>
         <w:rPr>
           <w:rFonts w:hint="cs"/>
         </w:rPr>
         <w:t>UPP</w:t>
       </w:r>
+      <w:proofErr w:type="spellEnd"/>
       <w:r>
         <w:rPr>
           <w:rFonts w:hint="cs"/>
@@ -511,7 +529,23 @@
           <w:rFonts w:hint="cs"/>
           <w:rtl/>
         </w:rPr>
-        <w:t xml:space="preserve">בדה ברוין עם </w:t>
+        <w:t xml:space="preserve">בדה </w:t>
+      </w:r>
+      <w:proofErr w:type="spellStart"/>
+      <w:r>
+        <w:rPr>
+          <w:rFonts w:hint="cs"/>
+          <w:rtl/>
+        </w:rPr>
+        <w:t>ברוין</w:t>
+      </w:r>
+      <w:proofErr w:type="spellEnd"/>
+      <w:r>
+        <w:rPr>
+          <w:rFonts w:hint="cs"/>
+          <w:rtl/>
+        </w:rPr>
+        <w:t xml:space="preserve"> עם </w:t>
       </w:r>
       <w:r>
         <w:t>n=4</w:t>
@@ -623,7 +657,23 @@
           <w:rFonts w:hint="cs"/>
           <w:rtl/>
         </w:rPr>
-        <w:t xml:space="preserve"> (גרף דה-ברוין).</w:t>
+        <w:t xml:space="preserve"> (גרף דה-</w:t>
+      </w:r>
+      <w:proofErr w:type="spellStart"/>
+      <w:r>
+        <w:rPr>
+          <w:rFonts w:hint="cs"/>
+          <w:rtl/>
+        </w:rPr>
+        <w:t>ברוין</w:t>
+      </w:r>
+      <w:proofErr w:type="spellEnd"/>
+      <w:r>
+        <w:rPr>
+          <w:rFonts w:hint="cs"/>
+          <w:rtl/>
+        </w:rPr>
+        <w:t>).</w:t>
       </w:r>
     </w:p>
     <w:p>
@@ -754,7 +804,23 @@
           <w:rFonts w:hint="cs"/>
           <w:rtl/>
         </w:rPr>
-        <w:t>למצוא קודם פירוק אחד. הפירוק שמתחילים איתו הוא הפירוק בו בטבלת האמת חצי עליון של טבלת האמת הוא 0 והחצי התחתון 1.</w:t>
+        <w:t xml:space="preserve">למצוא קודם פירוק אחד. הפירוק שמתחילים </w:t>
+      </w:r>
+      <w:proofErr w:type="spellStart"/>
+      <w:r>
+        <w:rPr>
+          <w:rFonts w:hint="cs"/>
+          <w:rtl/>
+        </w:rPr>
+        <w:t>איתו</w:t>
+      </w:r>
+      <w:proofErr w:type="spellEnd"/>
+      <w:r>
+        <w:rPr>
+          <w:rFonts w:hint="cs"/>
+          <w:rtl/>
+        </w:rPr>
+        <w:t xml:space="preserve"> הוא הפירוק בו בטבלת האמת חצי עליון של טבלת האמת הוא 0 והחצי התחתון 1.</w:t>
       </w:r>
     </w:p>
     <w:p>
@@ -917,6 +983,7 @@
       <w:r>
         <w:rPr>
           <w:rFonts w:hint="cs"/>
+          <w:highlight w:val="yellow"/>
           <w:rtl/>
         </w:rPr>
         <w:t xml:space="preserve">מספר הפירוקים השונים = </w:t>
@@ -928,6 +995,7 @@
               <w:rPr>
                 <w:rFonts w:ascii="Cambria Math" w:hAnsi="Cambria Math"/>
                 <w:i/>
+                <w:highlight w:val="yellow"/>
               </w:rPr>
             </m:ctrlPr>
           </m:sSupPr>
@@ -935,6 +1003,7 @@
             <m:r>
               <w:rPr>
                 <w:rFonts w:ascii="Cambria Math" w:hAnsi="Cambria Math"/>
+                <w:highlight w:val="yellow"/>
               </w:rPr>
               <m:t>2</m:t>
             </m:r>
@@ -943,8 +1012,23 @@
             <m:r>
               <w:rPr>
                 <w:rFonts w:ascii="Cambria Math" w:hAnsi="Cambria Math"/>
+                <w:highlight w:val="yellow"/>
               </w:rPr>
-              <m:t>num of quatruples</m:t>
+              <m:t>num of qua</m:t>
+            </m:r>
+            <m:r>
+              <w:rPr>
+                <w:rFonts w:ascii="Cambria Math" w:hAnsi="Cambria Math"/>
+                <w:highlight w:val="yellow"/>
+              </w:rPr>
+              <m:t>d</m:t>
+            </m:r>
+            <m:r>
+              <w:rPr>
+                <w:rFonts w:ascii="Cambria Math" w:hAnsi="Cambria Math"/>
+                <w:highlight w:val="yellow"/>
+              </w:rPr>
+              <m:t>ruples</m:t>
             </m:r>
           </m:sup>
         </m:sSup>
@@ -952,6 +1036,7 @@
       <w:r>
         <w:rPr>
           <w:rFonts w:eastAsiaTheme="minorEastAsia" w:hint="cs"/>
+          <w:highlight w:val="yellow"/>
           <w:rtl/>
         </w:rPr>
         <w:t>.</w:t>
@@ -960,11 +1045,428 @@
     <w:p>
       <w:pPr>
         <w:bidi/>
-        <w:jc w:val="both"/>
+        <w:jc w:val="right"/>
         <w:rPr>
           <w:rFonts w:eastAsiaTheme="minorEastAsia"/>
         </w:rPr>
       </w:pPr>
+      <m:oMathPara>
+        <m:oMathParaPr>
+          <m:jc m:val="left"/>
+        </m:oMathParaPr>
+        <m:oMath>
+          <m:r>
+            <w:rPr>
+              <w:rFonts w:ascii="Cambria Math" w:eastAsiaTheme="minorEastAsia" w:hAnsi="Cambria Math"/>
+            </w:rPr>
+            <m:t>V</m:t>
+          </m:r>
+          <m:d>
+            <m:dPr>
+              <m:begChr m:val="["/>
+              <m:endChr m:val="]"/>
+              <m:ctrlPr>
+                <w:rPr>
+                  <w:rFonts w:ascii="Cambria Math" w:eastAsiaTheme="minorEastAsia" w:hAnsi="Cambria Math"/>
+                  <w:i/>
+                </w:rPr>
+              </m:ctrlPr>
+            </m:dPr>
+            <m:e>
+              <m:r>
+                <w:rPr>
+                  <w:rFonts w:ascii="Cambria Math" w:eastAsiaTheme="minorEastAsia" w:hAnsi="Cambria Math"/>
+                </w:rPr>
+                <m:t>G</m:t>
+              </m:r>
+            </m:e>
+          </m:d>
+          <m:r>
+            <w:rPr>
+              <w:rFonts w:ascii="Cambria Math" w:eastAsiaTheme="minorEastAsia" w:hAnsi="Cambria Math"/>
+            </w:rPr>
+            <m:t>=</m:t>
+          </m:r>
+          <m:sSup>
+            <m:sSupPr>
+              <m:ctrlPr>
+                <w:rPr>
+                  <w:rFonts w:ascii="Cambria Math" w:eastAsiaTheme="minorEastAsia" w:hAnsi="Cambria Math"/>
+                  <w:i/>
+                </w:rPr>
+              </m:ctrlPr>
+            </m:sSupPr>
+            <m:e>
+              <m:r>
+                <w:rPr>
+                  <w:rFonts w:ascii="Cambria Math" w:eastAsiaTheme="minorEastAsia" w:hAnsi="Cambria Math"/>
+                </w:rPr>
+                <m:t>2</m:t>
+              </m:r>
+            </m:e>
+            <m:sup>
+              <m:r>
+                <w:rPr>
+                  <w:rFonts w:ascii="Cambria Math" w:eastAsiaTheme="minorEastAsia" w:hAnsi="Cambria Math"/>
+                </w:rPr>
+                <m:t>n</m:t>
+              </m:r>
+            </m:sup>
+          </m:sSup>
+        </m:oMath>
+      </m:oMathPara>
+    </w:p>
+    <w:p>
+      <w:pPr>
+        <w:bidi/>
+        <w:jc w:val="right"/>
+        <w:rPr>
+          <w:rFonts w:eastAsiaTheme="minorEastAsia"/>
+        </w:rPr>
+      </w:pPr>
+      <m:oMathPara>
+        <m:oMathParaPr>
+          <m:jc m:val="left"/>
+        </m:oMathParaPr>
+        <m:oMath>
+          <m:r>
+            <w:rPr>
+              <w:rFonts w:ascii="Cambria Math" w:eastAsiaTheme="minorEastAsia" w:hAnsi="Cambria Math"/>
+            </w:rPr>
+            <m:t>E</m:t>
+          </m:r>
+          <m:d>
+            <m:dPr>
+              <m:begChr m:val="["/>
+              <m:endChr m:val="]"/>
+              <m:ctrlPr>
+                <w:rPr>
+                  <w:rFonts w:ascii="Cambria Math" w:eastAsiaTheme="minorEastAsia" w:hAnsi="Cambria Math"/>
+                  <w:i/>
+                </w:rPr>
+              </m:ctrlPr>
+            </m:dPr>
+            <m:e>
+              <m:r>
+                <w:rPr>
+                  <w:rFonts w:ascii="Cambria Math" w:eastAsiaTheme="minorEastAsia" w:hAnsi="Cambria Math"/>
+                </w:rPr>
+                <m:t>G</m:t>
+              </m:r>
+            </m:e>
+          </m:d>
+          <m:r>
+            <w:rPr>
+              <w:rFonts w:ascii="Cambria Math" w:eastAsiaTheme="minorEastAsia" w:hAnsi="Cambria Math"/>
+            </w:rPr>
+            <m:t>=2*</m:t>
+          </m:r>
+          <m:sSup>
+            <m:sSupPr>
+              <m:ctrlPr>
+                <w:rPr>
+                  <w:rFonts w:ascii="Cambria Math" w:eastAsiaTheme="minorEastAsia" w:hAnsi="Cambria Math"/>
+                  <w:i/>
+                </w:rPr>
+              </m:ctrlPr>
+            </m:sSupPr>
+            <m:e>
+              <m:r>
+                <w:rPr>
+                  <w:rFonts w:ascii="Cambria Math" w:eastAsiaTheme="minorEastAsia" w:hAnsi="Cambria Math"/>
+                </w:rPr>
+                <m:t>2</m:t>
+              </m:r>
+            </m:e>
+            <m:sup>
+              <m:r>
+                <w:rPr>
+                  <w:rFonts w:ascii="Cambria Math" w:eastAsiaTheme="minorEastAsia" w:hAnsi="Cambria Math"/>
+                </w:rPr>
+                <m:t>n</m:t>
+              </m:r>
+            </m:sup>
+          </m:sSup>
+        </m:oMath>
+      </m:oMathPara>
+    </w:p>
+    <w:p>
+      <w:pPr>
+        <w:bidi/>
+        <w:jc w:val="right"/>
+        <w:rPr>
+          <w:rFonts w:eastAsiaTheme="minorEastAsia"/>
+        </w:rPr>
+      </w:pPr>
+      <m:oMathPara>
+        <m:oMathParaPr>
+          <m:jc m:val="left"/>
+        </m:oMathParaPr>
+        <m:oMath>
+          <m:r>
+            <w:rPr>
+              <w:rFonts w:ascii="Cambria Math" w:eastAsiaTheme="minorEastAsia" w:hAnsi="Cambria Math"/>
+            </w:rPr>
+            <m:t>V</m:t>
+          </m:r>
+          <m:d>
+            <m:dPr>
+              <m:begChr m:val="["/>
+              <m:endChr m:val="]"/>
+              <m:ctrlPr>
+                <w:rPr>
+                  <w:rFonts w:ascii="Cambria Math" w:eastAsiaTheme="minorEastAsia" w:hAnsi="Cambria Math"/>
+                  <w:i/>
+                </w:rPr>
+              </m:ctrlPr>
+            </m:dPr>
+            <m:e>
+              <m:r>
+                <w:rPr>
+                  <w:rFonts w:ascii="Cambria Math" w:eastAsiaTheme="minorEastAsia" w:hAnsi="Cambria Math"/>
+                </w:rPr>
+                <m:t>L</m:t>
+              </m:r>
+            </m:e>
+          </m:d>
+          <m:r>
+            <w:rPr>
+              <w:rFonts w:ascii="Cambria Math" w:eastAsiaTheme="minorEastAsia" w:hAnsi="Cambria Math"/>
+            </w:rPr>
+            <m:t>=E</m:t>
+          </m:r>
+          <m:d>
+            <m:dPr>
+              <m:begChr m:val="["/>
+              <m:endChr m:val="]"/>
+              <m:ctrlPr>
+                <w:rPr>
+                  <w:rFonts w:ascii="Cambria Math" w:eastAsiaTheme="minorEastAsia" w:hAnsi="Cambria Math"/>
+                  <w:i/>
+                </w:rPr>
+              </m:ctrlPr>
+            </m:dPr>
+            <m:e>
+              <m:r>
+                <w:rPr>
+                  <w:rFonts w:ascii="Cambria Math" w:eastAsiaTheme="minorEastAsia" w:hAnsi="Cambria Math"/>
+                </w:rPr>
+                <m:t>G</m:t>
+              </m:r>
+            </m:e>
+          </m:d>
+          <m:r>
+            <w:rPr>
+              <w:rFonts w:ascii="Cambria Math" w:eastAsiaTheme="minorEastAsia" w:hAnsi="Cambria Math"/>
+            </w:rPr>
+            <m:t>=2*</m:t>
+          </m:r>
+          <m:sSup>
+            <m:sSupPr>
+              <m:ctrlPr>
+                <w:rPr>
+                  <w:rFonts w:ascii="Cambria Math" w:eastAsiaTheme="minorEastAsia" w:hAnsi="Cambria Math"/>
+                  <w:i/>
+                </w:rPr>
+              </m:ctrlPr>
+            </m:sSupPr>
+            <m:e>
+              <m:r>
+                <w:rPr>
+                  <w:rFonts w:ascii="Cambria Math" w:eastAsiaTheme="minorEastAsia" w:hAnsi="Cambria Math"/>
+                </w:rPr>
+                <m:t>2</m:t>
+              </m:r>
+            </m:e>
+            <m:sup>
+              <m:r>
+                <w:rPr>
+                  <w:rFonts w:ascii="Cambria Math" w:eastAsiaTheme="minorEastAsia" w:hAnsi="Cambria Math"/>
+                </w:rPr>
+                <m:t>n</m:t>
+              </m:r>
+            </m:sup>
+          </m:sSup>
+        </m:oMath>
+      </m:oMathPara>
+    </w:p>
+    <w:p>
+      <w:pPr>
+        <w:bidi/>
+        <w:jc w:val="right"/>
+        <w:rPr>
+          <w:rFonts w:eastAsiaTheme="minorEastAsia"/>
+        </w:rPr>
+      </w:pPr>
+      <m:oMathPara>
+        <m:oMathParaPr>
+          <m:jc m:val="left"/>
+        </m:oMathParaPr>
+        <m:oMath>
+          <m:r>
+            <w:rPr>
+              <w:rFonts w:ascii="Cambria Math" w:eastAsiaTheme="minorEastAsia" w:hAnsi="Cambria Math"/>
+            </w:rPr>
+            <m:t>E</m:t>
+          </m:r>
+          <m:d>
+            <m:dPr>
+              <m:begChr m:val="["/>
+              <m:endChr m:val="]"/>
+              <m:ctrlPr>
+                <w:rPr>
+                  <w:rFonts w:ascii="Cambria Math" w:eastAsiaTheme="minorEastAsia" w:hAnsi="Cambria Math"/>
+                  <w:i/>
+                </w:rPr>
+              </m:ctrlPr>
+            </m:dPr>
+            <m:e>
+              <m:r>
+                <w:rPr>
+                  <w:rFonts w:ascii="Cambria Math" w:eastAsiaTheme="minorEastAsia" w:hAnsi="Cambria Math"/>
+                </w:rPr>
+                <m:t>L</m:t>
+              </m:r>
+            </m:e>
+          </m:d>
+          <m:r>
+            <w:rPr>
+              <w:rFonts w:ascii="Cambria Math" w:eastAsiaTheme="minorEastAsia" w:hAnsi="Cambria Math"/>
+            </w:rPr>
+            <m:t>=2*2*</m:t>
+          </m:r>
+          <m:sSup>
+            <m:sSupPr>
+              <m:ctrlPr>
+                <w:rPr>
+                  <w:rFonts w:ascii="Cambria Math" w:eastAsiaTheme="minorEastAsia" w:hAnsi="Cambria Math"/>
+                  <w:i/>
+                </w:rPr>
+              </m:ctrlPr>
+            </m:sSupPr>
+            <m:e>
+              <m:r>
+                <w:rPr>
+                  <w:rFonts w:ascii="Cambria Math" w:eastAsiaTheme="minorEastAsia" w:hAnsi="Cambria Math"/>
+                </w:rPr>
+                <m:t>2</m:t>
+              </m:r>
+            </m:e>
+            <m:sup>
+              <m:r>
+                <w:rPr>
+                  <w:rFonts w:ascii="Cambria Math" w:eastAsiaTheme="minorEastAsia" w:hAnsi="Cambria Math"/>
+                </w:rPr>
+                <m:t>n</m:t>
+              </m:r>
+            </m:sup>
+          </m:sSup>
+          <m:r>
+            <w:rPr>
+              <w:rFonts w:ascii="Cambria Math" w:eastAsiaTheme="minorEastAsia" w:hAnsi="Cambria Math"/>
+            </w:rPr>
+            <m:t>=</m:t>
+          </m:r>
+          <m:sSup>
+            <m:sSupPr>
+              <m:ctrlPr>
+                <w:rPr>
+                  <w:rFonts w:ascii="Cambria Math" w:eastAsiaTheme="minorEastAsia" w:hAnsi="Cambria Math"/>
+                  <w:i/>
+                </w:rPr>
+              </m:ctrlPr>
+            </m:sSupPr>
+            <m:e>
+              <m:r>
+                <w:rPr>
+                  <w:rFonts w:ascii="Cambria Math" w:eastAsiaTheme="minorEastAsia" w:hAnsi="Cambria Math"/>
+                </w:rPr>
+                <m:t>2</m:t>
+              </m:r>
+            </m:e>
+            <m:sup>
+              <m:r>
+                <w:rPr>
+                  <w:rFonts w:ascii="Cambria Math" w:eastAsiaTheme="minorEastAsia" w:hAnsi="Cambria Math"/>
+                </w:rPr>
+                <m:t>n+2</m:t>
+              </m:r>
+            </m:sup>
+          </m:sSup>
+        </m:oMath>
+      </m:oMathPara>
+    </w:p>
+    <w:p>
+      <w:pPr>
+        <w:bidi/>
+        <w:jc w:val="right"/>
+        <w:rPr>
+          <w:rFonts w:eastAsiaTheme="minorEastAsia"/>
+        </w:rPr>
+      </w:pPr>
+      <m:oMathPara>
+        <m:oMathParaPr>
+          <m:jc m:val="left"/>
+        </m:oMathParaPr>
+        <m:oMath>
+          <m:r>
+            <w:rPr>
+              <w:rFonts w:ascii="Cambria Math" w:eastAsiaTheme="minorEastAsia" w:hAnsi="Cambria Math"/>
+            </w:rPr>
+            <m:t>Q</m:t>
+          </m:r>
+          <m:d>
+            <m:dPr>
+              <m:begChr m:val="["/>
+              <m:endChr m:val="]"/>
+              <m:ctrlPr>
+                <w:rPr>
+                  <w:rFonts w:ascii="Cambria Math" w:eastAsiaTheme="minorEastAsia" w:hAnsi="Cambria Math"/>
+                  <w:i/>
+                </w:rPr>
+              </m:ctrlPr>
+            </m:dPr>
+            <m:e>
+              <m:r>
+                <w:rPr>
+                  <w:rFonts w:ascii="Cambria Math" w:eastAsiaTheme="minorEastAsia" w:hAnsi="Cambria Math"/>
+                </w:rPr>
+                <m:t>L</m:t>
+              </m:r>
+            </m:e>
+          </m:d>
+          <m:r>
+            <w:rPr>
+              <w:rFonts w:ascii="Cambria Math" w:eastAsiaTheme="minorEastAsia" w:hAnsi="Cambria Math"/>
+            </w:rPr>
+            <m:t>=</m:t>
+          </m:r>
+        </m:oMath>
+      </m:oMathPara>
+    </w:p>
+    <w:p>
+      <w:pPr>
+        <w:bidi/>
+        <w:jc w:val="both"/>
+        <w:rPr>
+          <w:rFonts w:eastAsiaTheme="minorEastAsia" w:hint="cs"/>
+          <w:rtl/>
+        </w:rPr>
+      </w:pPr>
+      <w:r>
+        <w:rPr>
+          <w:rFonts w:eastAsiaTheme="minorEastAsia" w:hint="cs"/>
+          <w:rtl/>
+        </w:rPr>
+        <w:t xml:space="preserve">כל ארבע קשתות = רביעייה. </w:t>
+      </w:r>
+      <w:r>
+        <w:rPr>
+          <w:rFonts w:eastAsiaTheme="minorEastAsia" w:hint="cs"/>
+          <w:rtl/>
+        </w:rPr>
+        <w:t xml:space="preserve">לכל רביעייה </w:t>
+      </w:r>
     </w:p>
     <w:p>
       <w:pPr>
@@ -1208,7 +1710,25 @@
           <w:i/>
           <w:rtl/>
         </w:rPr>
-        <w:t>יש פירוקים מסויימים שיהיה בהם מעגל אחד בלבד.</w:t>
+        <w:t xml:space="preserve">יש פירוקים </w:t>
+      </w:r>
+      <w:proofErr w:type="spellStart"/>
+      <w:r>
+        <w:rPr>
+          <w:rFonts w:hint="cs"/>
+          <w:i/>
+          <w:rtl/>
+        </w:rPr>
+        <w:t>מסויימים</w:t>
+      </w:r>
+      <w:proofErr w:type="spellEnd"/>
+      <w:r>
+        <w:rPr>
+          <w:rFonts w:hint="cs"/>
+          <w:i/>
+          <w:rtl/>
+        </w:rPr>
+        <w:t xml:space="preserve"> שיהיה בהם מעגל אחד בלבד.</w:t>
       </w:r>
     </w:p>
     <w:p>
@@ -1276,7 +1796,43 @@
           <w:i/>
           <w:rtl/>
         </w:rPr>
-        <w:t xml:space="preserve"> (אף הגרף הוא דה-ברוין, כמה סדרות דה-ברוין יש?)</w:t>
+        <w:t xml:space="preserve"> (אף הגרף הוא דה-</w:t>
+      </w:r>
+      <w:proofErr w:type="spellStart"/>
+      <w:r>
+        <w:rPr>
+          <w:rFonts w:hint="cs"/>
+          <w:i/>
+          <w:rtl/>
+        </w:rPr>
+        <w:t>ברוין</w:t>
+      </w:r>
+      <w:proofErr w:type="spellEnd"/>
+      <w:r>
+        <w:rPr>
+          <w:rFonts w:hint="cs"/>
+          <w:i/>
+          <w:rtl/>
+        </w:rPr>
+        <w:t>, כמה סדרות דה-</w:t>
+      </w:r>
+      <w:proofErr w:type="spellStart"/>
+      <w:r>
+        <w:rPr>
+          <w:rFonts w:hint="cs"/>
+          <w:i/>
+          <w:rtl/>
+        </w:rPr>
+        <w:t>ברוין</w:t>
+      </w:r>
+      <w:proofErr w:type="spellEnd"/>
+      <w:r>
+        <w:rPr>
+          <w:rFonts w:hint="cs"/>
+          <w:i/>
+          <w:rtl/>
+        </w:rPr>
+        <w:t xml:space="preserve"> יש?)</w:t>
       </w:r>
     </w:p>
     <w:p>
@@ -1568,7 +2124,25 @@
           <w:i/>
           <w:rtl/>
         </w:rPr>
-        <w:t>בדיקה: מקבלים גרף קשתות על גרף דה ברוין. מבצעים אלגוריתם פירוקים</w:t>
+        <w:t xml:space="preserve">בדיקה: מקבלים גרף קשתות על גרף דה </w:t>
+      </w:r>
+      <w:proofErr w:type="spellStart"/>
+      <w:r>
+        <w:rPr>
+          <w:rFonts w:hint="cs"/>
+          <w:i/>
+          <w:rtl/>
+        </w:rPr>
+        <w:t>ברוין</w:t>
+      </w:r>
+      <w:proofErr w:type="spellEnd"/>
+      <w:r>
+        <w:rPr>
+          <w:rFonts w:hint="cs"/>
+          <w:i/>
+          <w:rtl/>
+        </w:rPr>
+        <w:t>. מבצעים אלגוריתם פירוקים</w:t>
       </w:r>
     </w:p>
     <w:sectPr>

</xml_diff>